<commit_message>
merge Gabriel's code of 11/16
</commit_message>
<xml_diff>
--- a/setup/Star server setting up Guide.docx
+++ b/setup/Star server setting up Guide.docx
@@ -19,11 +19,6 @@
     </w:p>
     <w:p/>
     <w:p>
-      <w:pPr>
-        <w:rPr>
-          <w:rFonts w:hint="eastAsia"/>
-        </w:rPr>
-      </w:pPr>
       <w:r>
         <w:t>"</w:t>
       </w:r>
@@ -115,9 +110,6 @@
           <w:numId w:val="2"/>
         </w:numPr>
         <w:ind w:leftChars="0"/>
-        <w:rPr>
-          <w:rFonts w:hint="eastAsia"/>
-        </w:rPr>
       </w:pPr>
       <w:r>
         <w:rPr>
@@ -570,6 +562,11 @@
     </w:p>
     <w:p/>
     <w:p>
+      <w:pPr>
+        <w:rPr>
+          <w:rFonts w:hint="eastAsia"/>
+        </w:rPr>
+      </w:pPr>
       <w:r>
         <w:rPr>
           <w:noProof/>
@@ -621,6 +618,116 @@
         </w:drawing>
       </w:r>
     </w:p>
+    <w:p>
+      <w:pPr>
+        <w:rPr>
+          <w:rFonts w:hint="eastAsia"/>
+        </w:rPr>
+      </w:pPr>
+    </w:p>
+    <w:p>
+      <w:pPr>
+        <w:pStyle w:val="3"/>
+        <w:numPr>
+          <w:ilvl w:val="0"/>
+          <w:numId w:val="1"/>
+        </w:numPr>
+        <w:rPr>
+          <w:rFonts w:hint="eastAsia"/>
+        </w:rPr>
+      </w:pPr>
+      <w:r>
+        <w:rPr>
+          <w:rFonts w:hint="eastAsia"/>
+        </w:rPr>
+        <w:t>Install other Modules</w:t>
+      </w:r>
+    </w:p>
+    <w:p>
+      <w:r>
+        <w:t xml:space="preserve">Install the </w:t>
+      </w:r>
+      <w:proofErr w:type="spellStart"/>
+      <w:r>
+        <w:t>fowllowing</w:t>
+      </w:r>
+      <w:proofErr w:type="spellEnd"/>
+      <w:r>
+        <w:t xml:space="preserve"> modules:</w:t>
+      </w:r>
+    </w:p>
+    <w:p/>
+    <w:p>
+      <w:pPr>
+        <w:ind w:leftChars="100" w:left="240"/>
+      </w:pPr>
+      <w:proofErr w:type="spellStart"/>
+      <w:proofErr w:type="gramStart"/>
+      <w:r>
+        <w:t>npm</w:t>
+      </w:r>
+      <w:proofErr w:type="spellEnd"/>
+      <w:proofErr w:type="gramEnd"/>
+      <w:r>
+        <w:t xml:space="preserve"> install xml2js</w:t>
+      </w:r>
+    </w:p>
+    <w:p>
+      <w:pPr>
+        <w:ind w:leftChars="100" w:left="240"/>
+      </w:pPr>
+      <w:proofErr w:type="spellStart"/>
+      <w:proofErr w:type="gramStart"/>
+      <w:r>
+        <w:t>npm</w:t>
+      </w:r>
+      <w:proofErr w:type="spellEnd"/>
+      <w:proofErr w:type="gramEnd"/>
+      <w:r>
+        <w:t xml:space="preserve"> install </w:t>
+      </w:r>
+      <w:proofErr w:type="spellStart"/>
+      <w:r>
+        <w:t>xmlbuilder</w:t>
+      </w:r>
+      <w:proofErr w:type="spellEnd"/>
+    </w:p>
+    <w:p>
+      <w:pPr>
+        <w:ind w:leftChars="100" w:left="240"/>
+      </w:pPr>
+      <w:proofErr w:type="spellStart"/>
+      <w:proofErr w:type="gramStart"/>
+      <w:r>
+        <w:t>npm</w:t>
+      </w:r>
+      <w:proofErr w:type="spellEnd"/>
+      <w:proofErr w:type="gramEnd"/>
+      <w:r>
+        <w:t xml:space="preserve"> install </w:t>
+      </w:r>
+      <w:proofErr w:type="spellStart"/>
+      <w:r>
+        <w:t>mongodb</w:t>
+      </w:r>
+      <w:proofErr w:type="spellEnd"/>
+    </w:p>
+    <w:p>
+      <w:pPr>
+        <w:ind w:leftChars="100" w:left="240"/>
+      </w:pPr>
+      <w:proofErr w:type="spellStart"/>
+      <w:proofErr w:type="gramStart"/>
+      <w:r>
+        <w:t>npm</w:t>
+      </w:r>
+      <w:proofErr w:type="spellEnd"/>
+      <w:proofErr w:type="gramEnd"/>
+      <w:r>
+        <w:t xml:space="preserve"> install mongoose</w:t>
+      </w:r>
+    </w:p>
+    <w:p/>
     <w:sectPr>
       <w:pgSz w:w="11906" w:h="16838"/>
       <w:pgMar w:top="1440" w:right="1800" w:bottom="1440" w:left="1800" w:header="851" w:footer="992" w:gutter="0"/>

</xml_diff>

<commit_message>
more files to use process.cwd(); update setup info
</commit_message>
<xml_diff>
--- a/setup/Star server setting up Guide.docx
+++ b/setup/Star server setting up Guide.docx
@@ -1,6 +1,6 @@
 
 <file path=word/document.xml><?xml version="1.0" encoding="utf-8"?>
-<w:document xmlns:ve="http://schemas.openxmlformats.org/markup-compatibility/2006" xmlns:o="urn:schemas-microsoft-com:office:office" xmlns:r="http://schemas.openxmlformats.org/officeDocument/2006/relationships" xmlns:m="http://schemas.openxmlformats.org/officeDocument/2006/math" xmlns:v="urn:schemas-microsoft-com:vml" xmlns:wp="http://schemas.openxmlformats.org/drawingml/2006/wordprocessingDrawing" xmlns:w10="urn:schemas-microsoft-com:office:word" xmlns:w="http://schemas.openxmlformats.org/wordprocessingml/2006/main" xmlns:wne="http://schemas.microsoft.com/office/word/2006/wordml">
+<w:document xmlns:wpc="http://schemas.microsoft.com/office/word/2010/wordprocessingCanvas" xmlns:mc="http://schemas.openxmlformats.org/markup-compatibility/2006" xmlns:o="urn:schemas-microsoft-com:office:office" xmlns:r="http://schemas.openxmlformats.org/officeDocument/2006/relationships" xmlns:m="http://schemas.openxmlformats.org/officeDocument/2006/math" xmlns:v="urn:schemas-microsoft-com:vml" xmlns:wp14="http://schemas.microsoft.com/office/word/2010/wordprocessingDrawing" xmlns:wp="http://schemas.openxmlformats.org/drawingml/2006/wordprocessingDrawing" xmlns:w10="urn:schemas-microsoft-com:office:word" xmlns:w="http://schemas.openxmlformats.org/wordprocessingml/2006/main" xmlns:w14="http://schemas.microsoft.com/office/word/2010/wordml" xmlns:wpg="http://schemas.microsoft.com/office/word/2010/wordprocessingGroup" xmlns:wpi="http://schemas.microsoft.com/office/word/2010/wordprocessingInk" xmlns:wne="http://schemas.microsoft.com/office/word/2006/wordml" xmlns:wps="http://schemas.microsoft.com/office/word/2010/wordprocessingShape" mc:Ignorable="w14 wp14">
   <w:body>
     <w:p>
       <w:pPr>
@@ -14,717 +14,57 @@
         <w:rPr>
           <w:rFonts w:hint="eastAsia"/>
         </w:rPr>
-        <w:t>Set up Adobe Effects CS6</w:t>
-      </w:r>
-    </w:p>
-    <w:p/>
-    <w:p>
-      <w:r>
-        <w:t>"</w:t>
+        <w:t xml:space="preserve">Set </w:t>
       </w:r>
       <w:proofErr w:type="spellStart"/>
-      <w:r>
-        <w:t>one_shot</w:t>
-      </w:r>
-      <w:proofErr w:type="spellEnd"/>
-      <w:r>
-        <w:t xml:space="preserve">" </w:t>
-      </w:r>
       <w:r>
         <w:rPr>
           <w:rFonts w:hint="eastAsia"/>
         </w:rPr>
-        <w:t>O</w:t>
-      </w:r>
-      <w:r>
-        <w:t>utput</w:t>
-      </w:r>
+        <w:t>system_configuration</w:t>
+      </w:r>
+      <w:proofErr w:type="spellEnd"/>
+    </w:p>
+    <w:p>
+      <w:bookmarkStart w:id="0" w:name="_GoBack"/>
+      <w:bookmarkEnd w:id="0"/>
       <w:r>
         <w:rPr>
           <w:rFonts w:hint="eastAsia"/>
         </w:rPr>
-        <w:t xml:space="preserve"> </w:t>
-      </w:r>
-      <w:r>
-        <w:t>Module template</w:t>
+        <w:t xml:space="preserve">Copy </w:t>
+      </w:r>
+      <w:r>
+        <w:t>nodejsvars.bat</w:t>
       </w:r>
       <w:r>
         <w:rPr>
           <w:rFonts w:hint="eastAsia"/>
         </w:rPr>
-        <w:t xml:space="preserve"> and </w:t>
-      </w:r>
-      <w:r>
-        <w:t>“</w:t>
-      </w:r>
+        <w:t xml:space="preserve"> from /setup folder into the folder where Node.js is installed (, which is normally </w:t>
+      </w:r>
+      <w:r>
+        <w:t>C:\Program Files\</w:t>
+      </w:r>
+      <w:proofErr w:type="spellStart"/>
+      <w:r>
+        <w:t>nodejs</w:t>
+      </w:r>
+      <w:proofErr w:type="spellEnd"/>
       <w:r>
         <w:rPr>
           <w:rFonts w:hint="eastAsia"/>
         </w:rPr>
-        <w:t>5fps_setting</w:t>
-      </w:r>
-      <w:r>
-        <w:t>”</w:t>
+        <w:t xml:space="preserve">).  Set the path values in </w:t>
+      </w:r>
+      <w:r>
+        <w:t>nodejsvars.bat</w:t>
       </w:r>
       <w:r>
         <w:rPr>
           <w:rFonts w:hint="eastAsia"/>
         </w:rPr>
-        <w:t xml:space="preserve"> Render Setting</w:t>
-      </w:r>
-      <w:r>
-        <w:t xml:space="preserve"> must be manually set in After Effects before running ag_gen_raw_data.jsx</w:t>
-      </w:r>
-      <w:r>
-        <w:rPr>
-          <w:rFonts w:hint="eastAsia"/>
-        </w:rPr>
-        <w:t xml:space="preserve">.  Before </w:t>
-      </w:r>
-      <w:r>
-        <w:t xml:space="preserve">setting up these </w:t>
-      </w:r>
-      <w:proofErr w:type="gramStart"/>
-      <w:r>
-        <w:t>templates</w:t>
-      </w:r>
-      <w:r>
-        <w:rPr>
-          <w:rFonts w:hint="eastAsia"/>
-        </w:rPr>
-        <w:t xml:space="preserve"> ,</w:t>
-      </w:r>
-      <w:proofErr w:type="gramEnd"/>
-      <w:r>
-        <w:rPr>
-          <w:rFonts w:hint="eastAsia"/>
-        </w:rPr>
-        <w:t xml:space="preserve"> do the following steps:</w:t>
-      </w:r>
-    </w:p>
-    <w:p>
-      <w:pPr>
-        <w:pStyle w:val="a9"/>
-        <w:numPr>
-          <w:ilvl w:val="0"/>
-          <w:numId w:val="2"/>
-        </w:numPr>
-        <w:ind w:leftChars="0"/>
-      </w:pPr>
-      <w:r>
-        <w:rPr>
-          <w:rFonts w:hint="eastAsia"/>
-        </w:rPr>
-        <w:t>Open a project in After Effects.</w:t>
-      </w:r>
-    </w:p>
-    <w:p>
-      <w:pPr>
-        <w:pStyle w:val="a9"/>
-        <w:numPr>
-          <w:ilvl w:val="0"/>
-          <w:numId w:val="2"/>
-        </w:numPr>
-        <w:ind w:leftChars="0"/>
-      </w:pPr>
-      <w:r>
-        <w:rPr>
-          <w:rFonts w:hint="eastAsia"/>
-        </w:rPr>
-        <w:t xml:space="preserve">Select a </w:t>
-      </w:r>
-      <w:r>
-        <w:t>composition</w:t>
-      </w:r>
-      <w:r>
-        <w:rPr>
-          <w:rFonts w:hint="eastAsia"/>
-        </w:rPr>
-        <w:t xml:space="preserve"> and press </w:t>
-      </w:r>
-      <w:r>
-        <w:t>“</w:t>
-      </w:r>
-      <w:proofErr w:type="spellStart"/>
-      <w:r>
-        <w:rPr>
-          <w:rFonts w:hint="eastAsia"/>
-        </w:rPr>
-        <w:t>Ctrl+M</w:t>
-      </w:r>
-      <w:proofErr w:type="spellEnd"/>
-      <w:r>
-        <w:t>”</w:t>
-      </w:r>
-      <w:r>
-        <w:rPr>
-          <w:rFonts w:hint="eastAsia"/>
-        </w:rPr>
-        <w:t xml:space="preserve"> (, which will add this composition to </w:t>
-      </w:r>
-      <w:r>
-        <w:t>the</w:t>
-      </w:r>
-      <w:r>
-        <w:rPr>
-          <w:rFonts w:hint="eastAsia"/>
-        </w:rPr>
-        <w:t xml:space="preserve"> render queue) </w:t>
-      </w:r>
-    </w:p>
-    <w:p/>
-    <w:p>
-      <w:pPr>
-        <w:pStyle w:val="4"/>
-      </w:pPr>
-      <w:r>
-        <w:rPr>
-          <w:rFonts w:hint="eastAsia"/>
-        </w:rPr>
-        <w:t xml:space="preserve">Set up </w:t>
-      </w:r>
-      <w:r>
-        <w:t>"</w:t>
-      </w:r>
-      <w:proofErr w:type="spellStart"/>
-      <w:r>
-        <w:t>one_shot</w:t>
-      </w:r>
-      <w:proofErr w:type="spellEnd"/>
-      <w:r>
-        <w:t xml:space="preserve">" </w:t>
-      </w:r>
-      <w:r>
-        <w:rPr>
-          <w:rFonts w:hint="eastAsia"/>
-        </w:rPr>
-        <w:t>O</w:t>
-      </w:r>
-      <w:r>
-        <w:t>utput</w:t>
-      </w:r>
-      <w:r>
-        <w:rPr>
-          <w:rFonts w:hint="eastAsia"/>
-        </w:rPr>
-        <w:t xml:space="preserve"> </w:t>
-      </w:r>
-      <w:r>
-        <w:t>Module template</w:t>
-      </w:r>
-    </w:p>
-    <w:p>
-      <w:r>
-        <w:rPr>
-          <w:noProof/>
-        </w:rPr>
-        <w:drawing>
-          <wp:inline distT="0" distB="0" distL="0" distR="0">
-            <wp:extent cx="3924300" cy="4352925"/>
-            <wp:effectExtent l="19050" t="0" r="0" b="0"/>
-            <wp:docPr id="1" name="圖片 1"/>
-            <wp:cNvGraphicFramePr>
-              <a:graphicFrameLocks xmlns:a="http://schemas.openxmlformats.org/drawingml/2006/main" noChangeAspect="1"/>
-            </wp:cNvGraphicFramePr>
-            <a:graphic xmlns:a="http://schemas.openxmlformats.org/drawingml/2006/main">
-              <a:graphicData uri="http://schemas.openxmlformats.org/drawingml/2006/picture">
-                <pic:pic xmlns:pic="http://schemas.openxmlformats.org/drawingml/2006/picture">
-                  <pic:nvPicPr>
-                    <pic:cNvPr id="0" name="Picture 1"/>
-                    <pic:cNvPicPr>
-                      <a:picLocks noChangeAspect="1" noChangeArrowheads="1"/>
-                    </pic:cNvPicPr>
-                  </pic:nvPicPr>
-                  <pic:blipFill>
-                    <a:blip r:embed="rId7" cstate="print"/>
-                    <a:srcRect/>
-                    <a:stretch>
-                      <a:fillRect/>
-                    </a:stretch>
-                  </pic:blipFill>
-                  <pic:spPr bwMode="auto">
-                    <a:xfrm>
-                      <a:off x="0" y="0"/>
-                      <a:ext cx="3924300" cy="4352925"/>
-                    </a:xfrm>
-                    <a:prstGeom prst="rect">
-                      <a:avLst/>
-                    </a:prstGeom>
-                    <a:noFill/>
-                    <a:ln w="9525">
-                      <a:noFill/>
-                      <a:miter lim="800000"/>
-                      <a:headEnd/>
-                      <a:tailEnd/>
-                    </a:ln>
-                  </pic:spPr>
-                </pic:pic>
-              </a:graphicData>
-            </a:graphic>
-          </wp:inline>
-        </w:drawing>
-      </w:r>
-    </w:p>
-    <w:p/>
-    <w:p>
-      <w:r>
-        <w:rPr>
-          <w:rFonts w:hint="eastAsia"/>
-        </w:rPr>
-        <w:t xml:space="preserve">Choose </w:t>
-      </w:r>
-      <w:r>
-        <w:t>“</w:t>
-      </w:r>
-      <w:r>
-        <w:rPr>
-          <w:rFonts w:hint="eastAsia"/>
-        </w:rPr>
-        <w:t>Make Template</w:t>
-      </w:r>
-      <w:r>
-        <w:t>”…</w:t>
-      </w:r>
-      <w:r>
-        <w:rPr>
-          <w:rFonts w:hint="eastAsia"/>
-        </w:rPr>
-        <w:t>.</w:t>
-      </w:r>
-    </w:p>
-    <w:p/>
-    <w:p>
-      <w:r>
-        <w:rPr>
-          <w:noProof/>
-        </w:rPr>
-        <w:drawing>
-          <wp:inline distT="0" distB="0" distL="0" distR="0">
-            <wp:extent cx="5274310" cy="4258321"/>
-            <wp:effectExtent l="19050" t="0" r="2540" b="0"/>
-            <wp:docPr id="4" name="圖片 4"/>
-            <wp:cNvGraphicFramePr>
-              <a:graphicFrameLocks xmlns:a="http://schemas.openxmlformats.org/drawingml/2006/main" noChangeAspect="1"/>
-            </wp:cNvGraphicFramePr>
-            <a:graphic xmlns:a="http://schemas.openxmlformats.org/drawingml/2006/main">
-              <a:graphicData uri="http://schemas.openxmlformats.org/drawingml/2006/picture">
-                <pic:pic xmlns:pic="http://schemas.openxmlformats.org/drawingml/2006/picture">
-                  <pic:nvPicPr>
-                    <pic:cNvPr id="0" name="Picture 4"/>
-                    <pic:cNvPicPr>
-                      <a:picLocks noChangeAspect="1" noChangeArrowheads="1"/>
-                    </pic:cNvPicPr>
-                  </pic:nvPicPr>
-                  <pic:blipFill>
-                    <a:blip r:embed="rId8" cstate="print"/>
-                    <a:srcRect/>
-                    <a:stretch>
-                      <a:fillRect/>
-                    </a:stretch>
-                  </pic:blipFill>
-                  <pic:spPr bwMode="auto">
-                    <a:xfrm>
-                      <a:off x="0" y="0"/>
-                      <a:ext cx="5274310" cy="4258321"/>
-                    </a:xfrm>
-                    <a:prstGeom prst="rect">
-                      <a:avLst/>
-                    </a:prstGeom>
-                    <a:noFill/>
-                    <a:ln w="9525">
-                      <a:noFill/>
-                      <a:miter lim="800000"/>
-                      <a:headEnd/>
-                      <a:tailEnd/>
-                    </a:ln>
-                  </pic:spPr>
-                </pic:pic>
-              </a:graphicData>
-            </a:graphic>
-          </wp:inline>
-        </w:drawing>
-      </w:r>
-    </w:p>
-    <w:p/>
-    <w:p>
-      <w:r>
-        <w:rPr>
-          <w:noProof/>
-        </w:rPr>
-        <w:drawing>
-          <wp:inline distT="0" distB="0" distL="0" distR="0">
-            <wp:extent cx="5743575" cy="6381750"/>
-            <wp:effectExtent l="19050" t="0" r="9525" b="0"/>
-            <wp:docPr id="13" name="圖片 13"/>
-            <wp:cNvGraphicFramePr>
-              <a:graphicFrameLocks xmlns:a="http://schemas.openxmlformats.org/drawingml/2006/main" noChangeAspect="1"/>
-            </wp:cNvGraphicFramePr>
-            <a:graphic xmlns:a="http://schemas.openxmlformats.org/drawingml/2006/main">
-              <a:graphicData uri="http://schemas.openxmlformats.org/drawingml/2006/picture">
-                <pic:pic xmlns:pic="http://schemas.openxmlformats.org/drawingml/2006/picture">
-                  <pic:nvPicPr>
-                    <pic:cNvPr id="0" name="Picture 13"/>
-                    <pic:cNvPicPr>
-                      <a:picLocks noChangeAspect="1" noChangeArrowheads="1"/>
-                    </pic:cNvPicPr>
-                  </pic:nvPicPr>
-                  <pic:blipFill>
-                    <a:blip r:embed="rId9" cstate="print"/>
-                    <a:srcRect/>
-                    <a:stretch>
-                      <a:fillRect/>
-                    </a:stretch>
-                  </pic:blipFill>
-                  <pic:spPr bwMode="auto">
-                    <a:xfrm>
-                      <a:off x="0" y="0"/>
-                      <a:ext cx="5743575" cy="6381750"/>
-                    </a:xfrm>
-                    <a:prstGeom prst="rect">
-                      <a:avLst/>
-                    </a:prstGeom>
-                    <a:noFill/>
-                    <a:ln w="9525">
-                      <a:noFill/>
-                      <a:miter lim="800000"/>
-                      <a:headEnd/>
-                      <a:tailEnd/>
-                    </a:ln>
-                  </pic:spPr>
-                </pic:pic>
-              </a:graphicData>
-            </a:graphic>
-          </wp:inline>
-        </w:drawing>
-      </w:r>
-    </w:p>
-    <w:p/>
-    <w:p>
-      <w:pPr>
-        <w:pStyle w:val="4"/>
-      </w:pPr>
-      <w:r>
-        <w:rPr>
-          <w:rFonts w:hint="eastAsia"/>
-        </w:rPr>
-        <w:t xml:space="preserve">Set up </w:t>
-      </w:r>
-      <w:r>
-        <w:t>“</w:t>
-      </w:r>
-      <w:r>
-        <w:rPr>
-          <w:rFonts w:hint="eastAsia"/>
-        </w:rPr>
-        <w:t>5fps_setting</w:t>
-      </w:r>
-      <w:r>
-        <w:t>”</w:t>
-      </w:r>
-      <w:r>
-        <w:rPr>
-          <w:rFonts w:hint="eastAsia"/>
-        </w:rPr>
-        <w:t xml:space="preserve"> Render Setting</w:t>
-      </w:r>
-    </w:p>
-    <w:p>
-      <w:r>
-        <w:rPr>
-          <w:noProof/>
-        </w:rPr>
-        <w:drawing>
-          <wp:inline distT="0" distB="0" distL="0" distR="0">
-            <wp:extent cx="3724275" cy="4448175"/>
-            <wp:effectExtent l="19050" t="0" r="9525" b="0"/>
-            <wp:docPr id="16" name="圖片 16"/>
-            <wp:cNvGraphicFramePr>
-              <a:graphicFrameLocks xmlns:a="http://schemas.openxmlformats.org/drawingml/2006/main" noChangeAspect="1"/>
-            </wp:cNvGraphicFramePr>
-            <a:graphic xmlns:a="http://schemas.openxmlformats.org/drawingml/2006/main">
-              <a:graphicData uri="http://schemas.openxmlformats.org/drawingml/2006/picture">
-                <pic:pic xmlns:pic="http://schemas.openxmlformats.org/drawingml/2006/picture">
-                  <pic:nvPicPr>
-                    <pic:cNvPr id="0" name="Picture 16"/>
-                    <pic:cNvPicPr>
-                      <a:picLocks noChangeAspect="1" noChangeArrowheads="1"/>
-                    </pic:cNvPicPr>
-                  </pic:nvPicPr>
-                  <pic:blipFill>
-                    <a:blip r:embed="rId10" cstate="print"/>
-                    <a:srcRect/>
-                    <a:stretch>
-                      <a:fillRect/>
-                    </a:stretch>
-                  </pic:blipFill>
-                  <pic:spPr bwMode="auto">
-                    <a:xfrm>
-                      <a:off x="0" y="0"/>
-                      <a:ext cx="3724275" cy="4448175"/>
-                    </a:xfrm>
-                    <a:prstGeom prst="rect">
-                      <a:avLst/>
-                    </a:prstGeom>
-                    <a:noFill/>
-                    <a:ln w="9525">
-                      <a:noFill/>
-                      <a:miter lim="800000"/>
-                      <a:headEnd/>
-                      <a:tailEnd/>
-                    </a:ln>
-                  </pic:spPr>
-                </pic:pic>
-              </a:graphicData>
-            </a:graphic>
-          </wp:inline>
-        </w:drawing>
-      </w:r>
-    </w:p>
-    <w:p/>
-    <w:p>
-      <w:r>
-        <w:rPr>
-          <w:rFonts w:hint="eastAsia"/>
-        </w:rPr>
-        <w:t xml:space="preserve">Choose </w:t>
-      </w:r>
-      <w:r>
-        <w:t>“</w:t>
-      </w:r>
-      <w:r>
-        <w:rPr>
-          <w:rFonts w:hint="eastAsia"/>
-        </w:rPr>
-        <w:t>Make Template</w:t>
-      </w:r>
-      <w:r>
-        <w:t>”…</w:t>
-      </w:r>
-      <w:r>
-        <w:rPr>
-          <w:rFonts w:hint="eastAsia"/>
-        </w:rPr>
-        <w:t>.</w:t>
-      </w:r>
-    </w:p>
-    <w:p/>
-    <w:p>
-      <w:r>
-        <w:rPr>
-          <w:noProof/>
-        </w:rPr>
-        <w:drawing>
-          <wp:inline distT="0" distB="0" distL="0" distR="0">
-            <wp:extent cx="6219825" cy="4591050"/>
-            <wp:effectExtent l="19050" t="0" r="9525" b="0"/>
-            <wp:docPr id="19" name="圖片 19"/>
-            <wp:cNvGraphicFramePr>
-              <a:graphicFrameLocks xmlns:a="http://schemas.openxmlformats.org/drawingml/2006/main" noChangeAspect="1"/>
-            </wp:cNvGraphicFramePr>
-            <a:graphic xmlns:a="http://schemas.openxmlformats.org/drawingml/2006/main">
-              <a:graphicData uri="http://schemas.openxmlformats.org/drawingml/2006/picture">
-                <pic:pic xmlns:pic="http://schemas.openxmlformats.org/drawingml/2006/picture">
-                  <pic:nvPicPr>
-                    <pic:cNvPr id="0" name="Picture 19"/>
-                    <pic:cNvPicPr>
-                      <a:picLocks noChangeAspect="1" noChangeArrowheads="1"/>
-                    </pic:cNvPicPr>
-                  </pic:nvPicPr>
-                  <pic:blipFill>
-                    <a:blip r:embed="rId11" cstate="print"/>
-                    <a:srcRect/>
-                    <a:stretch>
-                      <a:fillRect/>
-                    </a:stretch>
-                  </pic:blipFill>
-                  <pic:spPr bwMode="auto">
-                    <a:xfrm>
-                      <a:off x="0" y="0"/>
-                      <a:ext cx="6219825" cy="4591050"/>
-                    </a:xfrm>
-                    <a:prstGeom prst="rect">
-                      <a:avLst/>
-                    </a:prstGeom>
-                    <a:noFill/>
-                    <a:ln w="9525">
-                      <a:noFill/>
-                      <a:miter lim="800000"/>
-                      <a:headEnd/>
-                      <a:tailEnd/>
-                    </a:ln>
-                  </pic:spPr>
-                </pic:pic>
-              </a:graphicData>
-            </a:graphic>
-          </wp:inline>
-        </w:drawing>
-      </w:r>
-    </w:p>
-    <w:p/>
-    <w:p>
-      <w:pPr>
-        <w:rPr>
-          <w:rFonts w:hint="eastAsia"/>
-        </w:rPr>
-      </w:pPr>
-      <w:r>
-        <w:rPr>
-          <w:noProof/>
-        </w:rPr>
-        <w:drawing>
-          <wp:inline distT="0" distB="0" distL="0" distR="0">
-            <wp:extent cx="6172200" cy="5400675"/>
-            <wp:effectExtent l="19050" t="0" r="0" b="0"/>
-            <wp:docPr id="22" name="圖片 22"/>
-            <wp:cNvGraphicFramePr>
-              <a:graphicFrameLocks xmlns:a="http://schemas.openxmlformats.org/drawingml/2006/main" noChangeAspect="1"/>
-            </wp:cNvGraphicFramePr>
-            <a:graphic xmlns:a="http://schemas.openxmlformats.org/drawingml/2006/main">
-              <a:graphicData uri="http://schemas.openxmlformats.org/drawingml/2006/picture">
-                <pic:pic xmlns:pic="http://schemas.openxmlformats.org/drawingml/2006/picture">
-                  <pic:nvPicPr>
-                    <pic:cNvPr id="0" name="Picture 22"/>
-                    <pic:cNvPicPr>
-                      <a:picLocks noChangeAspect="1" noChangeArrowheads="1"/>
-                    </pic:cNvPicPr>
-                  </pic:nvPicPr>
-                  <pic:blipFill>
-                    <a:blip r:embed="rId12" cstate="print"/>
-                    <a:srcRect/>
-                    <a:stretch>
-                      <a:fillRect/>
-                    </a:stretch>
-                  </pic:blipFill>
-                  <pic:spPr bwMode="auto">
-                    <a:xfrm>
-                      <a:off x="0" y="0"/>
-                      <a:ext cx="6172200" cy="5400675"/>
-                    </a:xfrm>
-                    <a:prstGeom prst="rect">
-                      <a:avLst/>
-                    </a:prstGeom>
-                    <a:noFill/>
-                    <a:ln w="9525">
-                      <a:noFill/>
-                      <a:miter lim="800000"/>
-                      <a:headEnd/>
-                      <a:tailEnd/>
-                    </a:ln>
-                  </pic:spPr>
-                </pic:pic>
-              </a:graphicData>
-            </a:graphic>
-          </wp:inline>
-        </w:drawing>
-      </w:r>
-    </w:p>
-    <w:p>
-      <w:pPr>
-        <w:rPr>
-          <w:rFonts w:hint="eastAsia"/>
-        </w:rPr>
-      </w:pPr>
-    </w:p>
-    <w:p>
-      <w:pPr>
-        <w:pStyle w:val="3"/>
-        <w:numPr>
-          <w:ilvl w:val="0"/>
-          <w:numId w:val="1"/>
-        </w:numPr>
-        <w:rPr>
-          <w:rFonts w:hint="eastAsia"/>
-        </w:rPr>
-      </w:pPr>
-      <w:r>
-        <w:rPr>
-          <w:rFonts w:hint="eastAsia"/>
-        </w:rPr>
-        <w:t>Install other Modules</w:t>
-      </w:r>
-    </w:p>
-    <w:p>
-      <w:r>
-        <w:t xml:space="preserve">Install the </w:t>
-      </w:r>
-      <w:proofErr w:type="spellStart"/>
-      <w:r>
-        <w:t>fowllowing</w:t>
-      </w:r>
-      <w:proofErr w:type="spellEnd"/>
-      <w:r>
-        <w:t xml:space="preserve"> modules:</w:t>
-      </w:r>
-    </w:p>
-    <w:p/>
-    <w:p>
-      <w:pPr>
-        <w:ind w:leftChars="100" w:left="240"/>
-      </w:pPr>
-      <w:proofErr w:type="spellStart"/>
-      <w:proofErr w:type="gramStart"/>
-      <w:r>
-        <w:t>npm</w:t>
-      </w:r>
-      <w:proofErr w:type="spellEnd"/>
-      <w:proofErr w:type="gramEnd"/>
-      <w:r>
-        <w:t xml:space="preserve"> install xml2js</w:t>
-      </w:r>
-    </w:p>
-    <w:p>
-      <w:pPr>
-        <w:ind w:leftChars="100" w:left="240"/>
-      </w:pPr>
-      <w:proofErr w:type="spellStart"/>
-      <w:proofErr w:type="gramStart"/>
-      <w:r>
-        <w:t>npm</w:t>
-      </w:r>
-      <w:proofErr w:type="spellEnd"/>
-      <w:proofErr w:type="gramEnd"/>
-      <w:r>
-        <w:t xml:space="preserve"> install </w:t>
-      </w:r>
-      <w:proofErr w:type="spellStart"/>
-      <w:r>
-        <w:t>xmlbuilder</w:t>
-      </w:r>
-      <w:proofErr w:type="spellEnd"/>
-    </w:p>
-    <w:p>
-      <w:pPr>
-        <w:ind w:leftChars="100" w:left="240"/>
-      </w:pPr>
-      <w:proofErr w:type="spellStart"/>
-      <w:proofErr w:type="gramStart"/>
-      <w:r>
-        <w:t>npm</w:t>
-      </w:r>
-      <w:proofErr w:type="spellEnd"/>
-      <w:proofErr w:type="gramEnd"/>
-      <w:r>
-        <w:t xml:space="preserve"> install </w:t>
-      </w:r>
-      <w:proofErr w:type="spellStart"/>
-      <w:r>
-        <w:t>mongodb</w:t>
-      </w:r>
-      <w:proofErr w:type="spellEnd"/>
-    </w:p>
-    <w:p>
-      <w:pPr>
-        <w:ind w:leftChars="100" w:left="240"/>
-      </w:pPr>
-      <w:proofErr w:type="spellStart"/>
-      <w:proofErr w:type="gramStart"/>
-      <w:r>
-        <w:t>npm</w:t>
-      </w:r>
-      <w:proofErr w:type="spellEnd"/>
-      <w:proofErr w:type="gramEnd"/>
-      <w:r>
-        <w:t xml:space="preserve"> install mongoose</w:t>
+        <w:t xml:space="preserve"> accordingly.</w:t>
       </w:r>
     </w:p>
     <w:p/>
@@ -739,7 +79,7 @@
 </file>
 
 <file path=word/endnotes.xml><?xml version="1.0" encoding="utf-8"?>
-<w:endnotes xmlns:ve="http://schemas.openxmlformats.org/markup-compatibility/2006" xmlns:o="urn:schemas-microsoft-com:office:office" xmlns:r="http://schemas.openxmlformats.org/officeDocument/2006/relationships" xmlns:m="http://schemas.openxmlformats.org/officeDocument/2006/math" xmlns:v="urn:schemas-microsoft-com:vml" xmlns:wp="http://schemas.openxmlformats.org/drawingml/2006/wordprocessingDrawing" xmlns:w10="urn:schemas-microsoft-com:office:word" xmlns:w="http://schemas.openxmlformats.org/wordprocessingml/2006/main" xmlns:wne="http://schemas.microsoft.com/office/word/2006/wordml">
+<w:endnotes xmlns:wpc="http://schemas.microsoft.com/office/word/2010/wordprocessingCanvas" xmlns:mc="http://schemas.openxmlformats.org/markup-compatibility/2006" xmlns:o="urn:schemas-microsoft-com:office:office" xmlns:r="http://schemas.openxmlformats.org/officeDocument/2006/relationships" xmlns:m="http://schemas.openxmlformats.org/officeDocument/2006/math" xmlns:v="urn:schemas-microsoft-com:vml" xmlns:wp14="http://schemas.microsoft.com/office/word/2010/wordprocessingDrawing" xmlns:wp="http://schemas.openxmlformats.org/drawingml/2006/wordprocessingDrawing" xmlns:w10="urn:schemas-microsoft-com:office:word" xmlns:w="http://schemas.openxmlformats.org/wordprocessingml/2006/main" xmlns:w14="http://schemas.microsoft.com/office/word/2010/wordml" xmlns:wpg="http://schemas.microsoft.com/office/word/2010/wordprocessingGroup" xmlns:wpi="http://schemas.microsoft.com/office/word/2010/wordprocessingInk" xmlns:wne="http://schemas.microsoft.com/office/word/2006/wordml" xmlns:wps="http://schemas.microsoft.com/office/word/2010/wordprocessingShape" mc:Ignorable="w14 wp14">
   <w:endnote w:type="separator" w:id="-1">
     <w:p>
       <w:r>
@@ -758,7 +98,7 @@
 </file>
 
 <file path=word/footnotes.xml><?xml version="1.0" encoding="utf-8"?>
-<w:footnotes xmlns:ve="http://schemas.openxmlformats.org/markup-compatibility/2006" xmlns:o="urn:schemas-microsoft-com:office:office" xmlns:r="http://schemas.openxmlformats.org/officeDocument/2006/relationships" xmlns:m="http://schemas.openxmlformats.org/officeDocument/2006/math" xmlns:v="urn:schemas-microsoft-com:vml" xmlns:wp="http://schemas.openxmlformats.org/drawingml/2006/wordprocessingDrawing" xmlns:w10="urn:schemas-microsoft-com:office:word" xmlns:w="http://schemas.openxmlformats.org/wordprocessingml/2006/main" xmlns:wne="http://schemas.microsoft.com/office/word/2006/wordml">
+<w:footnotes xmlns:wpc="http://schemas.microsoft.com/office/word/2010/wordprocessingCanvas" xmlns:mc="http://schemas.openxmlformats.org/markup-compatibility/2006" xmlns:o="urn:schemas-microsoft-com:office:office" xmlns:r="http://schemas.openxmlformats.org/officeDocument/2006/relationships" xmlns:m="http://schemas.openxmlformats.org/officeDocument/2006/math" xmlns:v="urn:schemas-microsoft-com:vml" xmlns:wp14="http://schemas.microsoft.com/office/word/2010/wordprocessingDrawing" xmlns:wp="http://schemas.openxmlformats.org/drawingml/2006/wordprocessingDrawing" xmlns:w10="urn:schemas-microsoft-com:office:word" xmlns:w="http://schemas.openxmlformats.org/wordprocessingml/2006/main" xmlns:w14="http://schemas.microsoft.com/office/word/2010/wordml" xmlns:wpg="http://schemas.microsoft.com/office/word/2010/wordprocessingGroup" xmlns:wpi="http://schemas.microsoft.com/office/word/2010/wordprocessingInk" xmlns:wne="http://schemas.microsoft.com/office/word/2006/wordml" xmlns:wps="http://schemas.microsoft.com/office/word/2010/wordprocessingShape" mc:Ignorable="w14 wp14">
   <w:footnote w:type="separator" w:id="-1">
     <w:p>
       <w:r>
@@ -777,7 +117,7 @@
 </file>
 
 <file path=word/numbering.xml><?xml version="1.0" encoding="utf-8"?>
-<w:numbering xmlns:ve="http://schemas.openxmlformats.org/markup-compatibility/2006" xmlns:o="urn:schemas-microsoft-com:office:office" xmlns:r="http://schemas.openxmlformats.org/officeDocument/2006/relationships" xmlns:m="http://schemas.openxmlformats.org/officeDocument/2006/math" xmlns:v="urn:schemas-microsoft-com:vml" xmlns:wp="http://schemas.openxmlformats.org/drawingml/2006/wordprocessingDrawing" xmlns:w10="urn:schemas-microsoft-com:office:word" xmlns:w="http://schemas.openxmlformats.org/wordprocessingml/2006/main" xmlns:wne="http://schemas.microsoft.com/office/word/2006/wordml">
+<w:numbering xmlns:wpc="http://schemas.microsoft.com/office/word/2010/wordprocessingCanvas" xmlns:mc="http://schemas.openxmlformats.org/markup-compatibility/2006" xmlns:o="urn:schemas-microsoft-com:office:office" xmlns:r="http://schemas.openxmlformats.org/officeDocument/2006/relationships" xmlns:m="http://schemas.openxmlformats.org/officeDocument/2006/math" xmlns:v="urn:schemas-microsoft-com:vml" xmlns:wp14="http://schemas.microsoft.com/office/word/2010/wordprocessingDrawing" xmlns:wp="http://schemas.openxmlformats.org/drawingml/2006/wordprocessingDrawing" xmlns:w10="urn:schemas-microsoft-com:office:word" xmlns:w="http://schemas.openxmlformats.org/wordprocessingml/2006/main" xmlns:w14="http://schemas.microsoft.com/office/word/2010/wordml" xmlns:wpg="http://schemas.microsoft.com/office/word/2010/wordprocessingGroup" xmlns:wpi="http://schemas.microsoft.com/office/word/2010/wordprocessingInk" xmlns:wne="http://schemas.microsoft.com/office/word/2006/wordml" xmlns:wps="http://schemas.microsoft.com/office/word/2010/wordprocessingShape" mc:Ignorable="w14 wp14">
   <w:abstractNum w:abstractNumId="0">
     <w:nsid w:val="200F0C75"/>
     <w:multiLevelType w:val="multilevel"/>
@@ -960,7 +300,7 @@
 </file>
 
 <file path=word/styles.xml><?xml version="1.0" encoding="utf-8"?>
-<w:styles xmlns:r="http://schemas.openxmlformats.org/officeDocument/2006/relationships" xmlns:w="http://schemas.openxmlformats.org/wordprocessingml/2006/main">
+<w:styles xmlns:mc="http://schemas.openxmlformats.org/markup-compatibility/2006" xmlns:r="http://schemas.openxmlformats.org/officeDocument/2006/relationships" xmlns:w="http://schemas.openxmlformats.org/wordprocessingml/2006/main" xmlns:w14="http://schemas.microsoft.com/office/word/2010/wordml" mc:Ignorable="w14">
   <w:docDefaults>
     <w:rPrDefault>
       <w:rPr>
@@ -1115,7 +455,7 @@
   <w:style w:type="paragraph" w:default="1" w:styleId="a">
     <w:name w:val="Normal"/>
     <w:qFormat/>
-    <w:rsid w:val="00F16F9D"/>
+    <w:rsid w:val="00770CC4"/>
     <w:pPr>
       <w:widowControl w:val="0"/>
     </w:pPr>
@@ -1218,7 +558,6 @@
     <w:uiPriority w:val="99"/>
     <w:semiHidden/>
     <w:unhideWhenUsed/>
-    <w:qFormat/>
     <w:tblPr>
       <w:tblInd w:w="0" w:type="dxa"/>
       <w:tblCellMar>
@@ -1389,6 +728,196 @@
     <w:pPr>
       <w:ind w:leftChars="200" w:left="480"/>
     </w:pPr>
+  </w:style>
+</w:styles>
+</file>
+
+<file path=word/stylesWithEffects.xml><?xml version="1.0" encoding="utf-8"?>
+<w:styles xmlns:wpc="http://schemas.microsoft.com/office/word/2010/wordprocessingCanvas" xmlns:mc="http://schemas.openxmlformats.org/markup-compatibility/2006" xmlns:o="urn:schemas-microsoft-com:office:office" xmlns:r="http://schemas.openxmlformats.org/officeDocument/2006/relationships" xmlns:m="http://schemas.openxmlformats.org/officeDocument/2006/math" xmlns:v="urn:schemas-microsoft-com:vml" xmlns:wp14="http://schemas.microsoft.com/office/word/2010/wordprocessingDrawing" xmlns:wp="http://schemas.openxmlformats.org/drawingml/2006/wordprocessingDrawing" xmlns:w10="urn:schemas-microsoft-com:office:word" xmlns:w="http://schemas.openxmlformats.org/wordprocessingml/2006/main" xmlns:w14="http://schemas.microsoft.com/office/word/2010/wordml" xmlns:wpg="http://schemas.microsoft.com/office/word/2010/wordprocessingGroup" xmlns:wpi="http://schemas.microsoft.com/office/word/2010/wordprocessingInk" xmlns:wne="http://schemas.microsoft.com/office/word/2006/wordml" xmlns:wps="http://schemas.microsoft.com/office/word/2010/wordprocessingShape" mc:Ignorable="w14 wp14">
+  <w:docDefaults>
+    <w:rPrDefault>
+      <w:rPr>
+        <w:rFonts w:asciiTheme="minorHAnsi" w:eastAsiaTheme="minorEastAsia" w:hAnsiTheme="minorHAnsi" w:cstheme="minorBidi"/>
+        <w:kern w:val="2"/>
+        <w:sz w:val="24"/>
+        <w:szCs w:val="22"/>
+        <w:lang w:val="en-US" w:eastAsia="zh-TW" w:bidi="ar-SA"/>
+      </w:rPr>
+    </w:rPrDefault>
+    <w:pPrDefault/>
+  </w:docDefaults>
+  <w:latentStyles w:defLockedState="0" w:defUIPriority="99" w:defSemiHidden="1" w:defUnhideWhenUsed="1" w:defQFormat="0" w:count="267">
+    <w:lsdException w:name="Normal" w:semiHidden="0" w:uiPriority="0" w:unhideWhenUsed="0" w:qFormat="1"/>
+    <w:lsdException w:name="heading 1" w:semiHidden="0" w:uiPriority="9" w:unhideWhenUsed="0" w:qFormat="1"/>
+    <w:lsdException w:name="heading 2" w:uiPriority="9" w:qFormat="1"/>
+    <w:lsdException w:name="heading 3" w:uiPriority="9" w:qFormat="1"/>
+    <w:lsdException w:name="heading 4" w:uiPriority="9" w:qFormat="1"/>
+    <w:lsdException w:name="heading 5" w:uiPriority="9" w:qFormat="1"/>
+    <w:lsdException w:name="heading 6" w:uiPriority="9" w:qFormat="1"/>
+    <w:lsdException w:name="heading 7" w:uiPriority="9" w:qFormat="1"/>
+    <w:lsdException w:name="heading 8" w:uiPriority="9" w:qFormat="1"/>
+    <w:lsdException w:name="heading 9" w:uiPriority="9" w:qFormat="1"/>
+    <w:lsdException w:name="toc 1" w:uiPriority="39"/>
+    <w:lsdException w:name="toc 2" w:uiPriority="39"/>
+    <w:lsdException w:name="toc 3" w:uiPriority="39"/>
+    <w:lsdException w:name="toc 4" w:uiPriority="39"/>
+    <w:lsdException w:name="toc 5" w:uiPriority="39"/>
+    <w:lsdException w:name="toc 6" w:uiPriority="39"/>
+    <w:lsdException w:name="toc 7" w:uiPriority="39"/>
+    <w:lsdException w:name="toc 8" w:uiPriority="39"/>
+    <w:lsdException w:name="toc 9" w:uiPriority="39"/>
+    <w:lsdException w:name="caption" w:uiPriority="35" w:qFormat="1"/>
+    <w:lsdException w:name="Title" w:semiHidden="0" w:uiPriority="10" w:unhideWhenUsed="0" w:qFormat="1"/>
+    <w:lsdException w:name="Default Paragraph Font" w:uiPriority="1"/>
+    <w:lsdException w:name="Subtitle" w:semiHidden="0" w:uiPriority="11" w:unhideWhenUsed="0" w:qFormat="1"/>
+    <w:lsdException w:name="Strong" w:semiHidden="0" w:uiPriority="22" w:unhideWhenUsed="0" w:qFormat="1"/>
+    <w:lsdException w:name="Emphasis" w:semiHidden="0" w:uiPriority="20" w:unhideWhenUsed="0" w:qFormat="1"/>
+    <w:lsdException w:name="Table Grid" w:semiHidden="0" w:uiPriority="59" w:unhideWhenUsed="0"/>
+    <w:lsdException w:name="Placeholder Text" w:unhideWhenUsed="0"/>
+    <w:lsdException w:name="No Spacing" w:semiHidden="0" w:uiPriority="1" w:unhideWhenUsed="0" w:qFormat="1"/>
+    <w:lsdException w:name="Light Shading" w:semiHidden="0" w:uiPriority="60" w:unhideWhenUsed="0"/>
+    <w:lsdException w:name="Light List" w:semiHidden="0" w:uiPriority="61" w:unhideWhenUsed="0"/>
+    <w:lsdException w:name="Light Grid" w:semiHidden="0" w:uiPriority="62" w:unhideWhenUsed="0"/>
+    <w:lsdException w:name="Medium Shading 1" w:semiHidden="0" w:uiPriority="63" w:unhideWhenUsed="0"/>
+    <w:lsdException w:name="Medium Shading 2" w:semiHidden="0" w:uiPriority="64" w:unhideWhenUsed="0"/>
+    <w:lsdException w:name="Medium List 1" w:semiHidden="0" w:uiPriority="65" w:unhideWhenUsed="0"/>
+    <w:lsdException w:name="Medium List 2" w:semiHidden="0" w:uiPriority="66" w:unhideWhenUsed="0"/>
+    <w:lsdException w:name="Medium Grid 1" w:semiHidden="0" w:uiPriority="67" w:unhideWhenUsed="0"/>
+    <w:lsdException w:name="Medium Grid 2" w:semiHidden="0" w:uiPriority="68" w:unhideWhenUsed="0"/>
+    <w:lsdException w:name="Medium Grid 3" w:semiHidden="0" w:uiPriority="69" w:unhideWhenUsed="0"/>
+    <w:lsdException w:name="Dark List" w:semiHidden="0" w:uiPriority="70" w:unhideWhenUsed="0"/>
+    <w:lsdException w:name="Colorful Shading" w:semiHidden="0" w:uiPriority="71" w:unhideWhenUsed="0"/>
+    <w:lsdException w:name="Colorful List" w:semiHidden="0" w:uiPriority="72" w:unhideWhenUsed="0"/>
+    <w:lsdException w:name="Colorful Grid" w:semiHidden="0" w:uiPriority="73" w:unhideWhenUsed="0"/>
+    <w:lsdException w:name="Light Shading Accent 1" w:semiHidden="0" w:uiPriority="60" w:unhideWhenUsed="0"/>
+    <w:lsdException w:name="Light List Accent 1" w:semiHidden="0" w:uiPriority="61" w:unhideWhenUsed="0"/>
+    <w:lsdException w:name="Light Grid Accent 1" w:semiHidden="0" w:uiPriority="62" w:unhideWhenUsed="0"/>
+    <w:lsdException w:name="Medium Shading 1 Accent 1" w:semiHidden="0" w:uiPriority="63" w:unhideWhenUsed="0"/>
+    <w:lsdException w:name="Medium Shading 2 Accent 1" w:semiHidden="0" w:uiPriority="64" w:unhideWhenUsed="0"/>
+    <w:lsdException w:name="Medium List 1 Accent 1" w:semiHidden="0" w:uiPriority="65" w:unhideWhenUsed="0"/>
+    <w:lsdException w:name="Revision" w:unhideWhenUsed="0"/>
+    <w:lsdException w:name="List Paragraph" w:semiHidden="0" w:uiPriority="34" w:unhideWhenUsed="0" w:qFormat="1"/>
+    <w:lsdException w:name="Quote" w:semiHidden="0" w:uiPriority="29" w:unhideWhenUsed="0" w:qFormat="1"/>
+    <w:lsdException w:name="Intense Quote" w:semiHidden="0" w:uiPriority="30" w:unhideWhenUsed="0" w:qFormat="1"/>
+    <w:lsdException w:name="Medium List 2 Accent 1" w:semiHidden="0" w:uiPriority="66" w:unhideWhenUsed="0"/>
+    <w:lsdException w:name="Medium Grid 1 Accent 1" w:semiHidden="0" w:uiPriority="67" w:unhideWhenUsed="0"/>
+    <w:lsdException w:name="Medium Grid 2 Accent 1" w:semiHidden="0" w:uiPriority="68" w:unhideWhenUsed="0"/>
+    <w:lsdException w:name="Medium Grid 3 Accent 1" w:semiHidden="0" w:uiPriority="69" w:unhideWhenUsed="0"/>
+    <w:lsdException w:name="Dark List Accent 1" w:semiHidden="0" w:uiPriority="70" w:unhideWhenUsed="0"/>
+    <w:lsdException w:name="Colorful Shading Accent 1" w:semiHidden="0" w:uiPriority="71" w:unhideWhenUsed="0"/>
+    <w:lsdException w:name="Colorful List Accent 1" w:semiHidden="0" w:uiPriority="72" w:unhideWhenUsed="0"/>
+    <w:lsdException w:name="Colorful Grid Accent 1" w:semiHidden="0" w:uiPriority="73" w:unhideWhenUsed="0"/>
+    <w:lsdException w:name="Light Shading Accent 2" w:semiHidden="0" w:uiPriority="60" w:unhideWhenUsed="0"/>
+    <w:lsdException w:name="Light List Accent 2" w:semiHidden="0" w:uiPriority="61" w:unhideWhenUsed="0"/>
+    <w:lsdException w:name="Light Grid Accent 2" w:semiHidden="0" w:uiPriority="62" w:unhideWhenUsed="0"/>
+    <w:lsdException w:name="Medium Shading 1 Accent 2" w:semiHidden="0" w:uiPriority="63" w:unhideWhenUsed="0"/>
+    <w:lsdException w:name="Medium Shading 2 Accent 2" w:semiHidden="0" w:uiPriority="64" w:unhideWhenUsed="0"/>
+    <w:lsdException w:name="Medium List 1 Accent 2" w:semiHidden="0" w:uiPriority="65" w:unhideWhenUsed="0"/>
+    <w:lsdException w:name="Medium List 2 Accent 2" w:semiHidden="0" w:uiPriority="66" w:unhideWhenUsed="0"/>
+    <w:lsdException w:name="Medium Grid 1 Accent 2" w:semiHidden="0" w:uiPriority="67" w:unhideWhenUsed="0"/>
+    <w:lsdException w:name="Medium Grid 2 Accent 2" w:semiHidden="0" w:uiPriority="68" w:unhideWhenUsed="0"/>
+    <w:lsdException w:name="Medium Grid 3 Accent 2" w:semiHidden="0" w:uiPriority="69" w:unhideWhenUsed="0"/>
+    <w:lsdException w:name="Dark List Accent 2" w:semiHidden="0" w:uiPriority="70" w:unhideWhenUsed="0"/>
+    <w:lsdException w:name="Colorful Shading Accent 2" w:semiHidden="0" w:uiPriority="71" w:unhideWhenUsed="0"/>
+    <w:lsdException w:name="Colorful List Accent 2" w:semiHidden="0" w:uiPriority="72" w:unhideWhenUsed="0"/>
+    <w:lsdException w:name="Colorful Grid Accent 2" w:semiHidden="0" w:uiPriority="73" w:unhideWhenUsed="0"/>
+    <w:lsdException w:name="Light Shading Accent 3" w:semiHidden="0" w:uiPriority="60" w:unhideWhenUsed="0"/>
+    <w:lsdException w:name="Light List Accent 3" w:semiHidden="0" w:uiPriority="61" w:unhideWhenUsed="0"/>
+    <w:lsdException w:name="Light Grid Accent 3" w:semiHidden="0" w:uiPriority="62" w:unhideWhenUsed="0"/>
+    <w:lsdException w:name="Medium Shading 1 Accent 3" w:semiHidden="0" w:uiPriority="63" w:unhideWhenUsed="0"/>
+    <w:lsdException w:name="Medium Shading 2 Accent 3" w:semiHidden="0" w:uiPriority="64" w:unhideWhenUsed="0"/>
+    <w:lsdException w:name="Medium List 1 Accent 3" w:semiHidden="0" w:uiPriority="65" w:unhideWhenUsed="0"/>
+    <w:lsdException w:name="Medium List 2 Accent 3" w:semiHidden="0" w:uiPriority="66" w:unhideWhenUsed="0"/>
+    <w:lsdException w:name="Medium Grid 1 Accent 3" w:semiHidden="0" w:uiPriority="67" w:unhideWhenUsed="0"/>
+    <w:lsdException w:name="Medium Grid 2 Accent 3" w:semiHidden="0" w:uiPriority="68" w:unhideWhenUsed="0"/>
+    <w:lsdException w:name="Medium Grid 3 Accent 3" w:semiHidden="0" w:uiPriority="69" w:unhideWhenUsed="0"/>
+    <w:lsdException w:name="Dark List Accent 3" w:semiHidden="0" w:uiPriority="70" w:unhideWhenUsed="0"/>
+    <w:lsdException w:name="Colorful Shading Accent 3" w:semiHidden="0" w:uiPriority="71" w:unhideWhenUsed="0"/>
+    <w:lsdException w:name="Colorful List Accent 3" w:semiHidden="0" w:uiPriority="72" w:unhideWhenUsed="0"/>
+    <w:lsdException w:name="Colorful Grid Accent 3" w:semiHidden="0" w:uiPriority="73" w:unhideWhenUsed="0"/>
+    <w:lsdException w:name="Light Shading Accent 4" w:semiHidden="0" w:uiPriority="60" w:unhideWhenUsed="0"/>
+    <w:lsdException w:name="Light List Accent 4" w:semiHidden="0" w:uiPriority="61" w:unhideWhenUsed="0"/>
+    <w:lsdException w:name="Light Grid Accent 4" w:semiHidden="0" w:uiPriority="62" w:unhideWhenUsed="0"/>
+    <w:lsdException w:name="Medium Shading 1 Accent 4" w:semiHidden="0" w:uiPriority="63" w:unhideWhenUsed="0"/>
+    <w:lsdException w:name="Medium Shading 2 Accent 4" w:semiHidden="0" w:uiPriority="64" w:unhideWhenUsed="0"/>
+    <w:lsdException w:name="Medium List 1 Accent 4" w:semiHidden="0" w:uiPriority="65" w:unhideWhenUsed="0"/>
+    <w:lsdException w:name="Medium List 2 Accent 4" w:semiHidden="0" w:uiPriority="66" w:unhideWhenUsed="0"/>
+    <w:lsdException w:name="Medium Grid 1 Accent 4" w:semiHidden="0" w:uiPriority="67" w:unhideWhenUsed="0"/>
+    <w:lsdException w:name="Medium Grid 2 Accent 4" w:semiHidden="0" w:uiPriority="68" w:unhideWhenUsed="0"/>
+    <w:lsdException w:name="Medium Grid 3 Accent 4" w:semiHidden="0" w:uiPriority="69" w:unhideWhenUsed="0"/>
+    <w:lsdException w:name="Dark List Accent 4" w:semiHidden="0" w:uiPriority="70" w:unhideWhenUsed="0"/>
+    <w:lsdException w:name="Colorful Shading Accent 4" w:semiHidden="0" w:uiPriority="71" w:unhideWhenUsed="0"/>
+    <w:lsdException w:name="Colorful List Accent 4" w:semiHidden="0" w:uiPriority="72" w:unhideWhenUsed="0"/>
+    <w:lsdException w:name="Colorful Grid Accent 4" w:semiHidden="0" w:uiPriority="73" w:unhideWhenUsed="0"/>
+    <w:lsdException w:name="Light Shading Accent 5" w:semiHidden="0" w:uiPriority="60" w:unhideWhenUsed="0"/>
+    <w:lsdException w:name="Light List Accent 5" w:semiHidden="0" w:uiPriority="61" w:unhideWhenUsed="0"/>
+    <w:lsdException w:name="Light Grid Accent 5" w:semiHidden="0" w:uiPriority="62" w:unhideWhenUsed="0"/>
+    <w:lsdException w:name="Medium Shading 1 Accent 5" w:semiHidden="0" w:uiPriority="63" w:unhideWhenUsed="0"/>
+    <w:lsdException w:name="Medium Shading 2 Accent 5" w:semiHidden="0" w:uiPriority="64" w:unhideWhenUsed="0"/>
+    <w:lsdException w:name="Medium List 1 Accent 5" w:semiHidden="0" w:uiPriority="65" w:unhideWhenUsed="0"/>
+    <w:lsdException w:name="Medium List 2 Accent 5" w:semiHidden="0" w:uiPriority="66" w:unhideWhenUsed="0"/>
+    <w:lsdException w:name="Medium Grid 1 Accent 5" w:semiHidden="0" w:uiPriority="67" w:unhideWhenUsed="0"/>
+    <w:lsdException w:name="Medium Grid 2 Accent 5" w:semiHidden="0" w:uiPriority="68" w:unhideWhenUsed="0"/>
+    <w:lsdException w:name="Medium Grid 3 Accent 5" w:semiHidden="0" w:uiPriority="69" w:unhideWhenUsed="0"/>
+    <w:lsdException w:name="Dark List Accent 5" w:semiHidden="0" w:uiPriority="70" w:unhideWhenUsed="0"/>
+    <w:lsdException w:name="Colorful Shading Accent 5" w:semiHidden="0" w:uiPriority="71" w:unhideWhenUsed="0"/>
+    <w:lsdException w:name="Colorful List Accent 5" w:semiHidden="0" w:uiPriority="72" w:unhideWhenUsed="0"/>
+    <w:lsdException w:name="Colorful Grid Accent 5" w:semiHidden="0" w:uiPriority="73" w:unhideWhenUsed="0"/>
+    <w:lsdException w:name="Light Shading Accent 6" w:semiHidden="0" w:uiPriority="60" w:unhideWhenUsed="0"/>
+    <w:lsdException w:name="Light List Accent 6" w:semiHidden="0" w:uiPriority="61" w:unhideWhenUsed="0"/>
+    <w:lsdException w:name="Light Grid Accent 6" w:semiHidden="0" w:uiPriority="62" w:unhideWhenUsed="0"/>
+    <w:lsdException w:name="Medium Shading 1 Accent 6" w:semiHidden="0" w:uiPriority="63" w:unhideWhenUsed="0"/>
+    <w:lsdException w:name="Medium Shading 2 Accent 6" w:semiHidden="0" w:uiPriority="64" w:unhideWhenUsed="0"/>
+    <w:lsdException w:name="Medium List 1 Accent 6" w:semiHidden="0" w:uiPriority="65" w:unhideWhenUsed="0"/>
+    <w:lsdException w:name="Medium List 2 Accent 6" w:semiHidden="0" w:uiPriority="66" w:unhideWhenUsed="0"/>
+    <w:lsdException w:name="Medium Grid 1 Accent 6" w:semiHidden="0" w:uiPriority="67" w:unhideWhenUsed="0"/>
+    <w:lsdException w:name="Medium Grid 2 Accent 6" w:semiHidden="0" w:uiPriority="68" w:unhideWhenUsed="0"/>
+    <w:lsdException w:name="Medium Grid 3 Accent 6" w:semiHidden="0" w:uiPriority="69" w:unhideWhenUsed="0"/>
+    <w:lsdException w:name="Dark List Accent 6" w:semiHidden="0" w:uiPriority="70" w:unhideWhenUsed="0"/>
+    <w:lsdException w:name="Colorful Shading Accent 6" w:semiHidden="0" w:uiPriority="71" w:unhideWhenUsed="0"/>
+    <w:lsdException w:name="Colorful List Accent 6" w:semiHidden="0" w:uiPriority="72" w:unhideWhenUsed="0"/>
+    <w:lsdException w:name="Colorful Grid Accent 6" w:semiHidden="0" w:uiPriority="73" w:unhideWhenUsed="0"/>
+    <w:lsdException w:name="Subtle Emphasis" w:semiHidden="0" w:uiPriority="19" w:unhideWhenUsed="0" w:qFormat="1"/>
+    <w:lsdException w:name="Intense Emphasis" w:semiHidden="0" w:uiPriority="21" w:unhideWhenUsed="0" w:qFormat="1"/>
+    <w:lsdException w:name="Subtle Reference" w:semiHidden="0" w:uiPriority="31" w:unhideWhenUsed="0" w:qFormat="1"/>
+    <w:lsdException w:name="Intense Reference" w:semiHidden="0" w:uiPriority="32" w:unhideWhenUsed="0" w:qFormat="1"/>
+    <w:lsdException w:name="Book Title" w:semiHidden="0" w:uiPriority="33" w:unhideWhenUsed="0" w:qFormat="1"/>
+    <w:lsdException w:name="Bibliography" w:uiPriority="37"/>
+    <w:lsdException w:name="TOC Heading" w:uiPriority="39" w:qFormat="1"/>
+  </w:latentStyles>
+  <w:style w:type="paragraph" w:default="1" w:styleId="a">
+    <w:name w:val="Normal"/>
+    <w:qFormat/>
+    <w:pPr>
+      <w:widowControl w:val="0"/>
+    </w:pPr>
+  </w:style>
+  <w:style w:type="character" w:default="1" w:styleId="a0">
+    <w:name w:val="Default Paragraph Font"/>
+    <w:uiPriority w:val="1"/>
+    <w:semiHidden/>
+    <w:unhideWhenUsed/>
+  </w:style>
+  <w:style w:type="table" w:default="1" w:styleId="a1">
+    <w:name w:val="Normal Table"/>
+    <w:uiPriority w:val="99"/>
+    <w:semiHidden/>
+    <w:unhideWhenUsed/>
+    <w:tblPr>
+      <w:tblInd w:w="0" w:type="dxa"/>
+      <w:tblCellMar>
+        <w:top w:w="0" w:type="dxa"/>
+        <w:left w:w="108" w:type="dxa"/>
+        <w:bottom w:w="0" w:type="dxa"/>
+        <w:right w:w="108" w:type="dxa"/>
+      </w:tblCellMar>
+    </w:tblPr>
+  </w:style>
+  <w:style w:type="numbering" w:default="1" w:styleId="a2">
+    <w:name w:val="No List"/>
+    <w:uiPriority w:val="99"/>
+    <w:semiHidden/>
+    <w:unhideWhenUsed/>
   </w:style>
 </w:styles>
 </file>

</xml_diff>